<commit_message>
Commented most of the code
Also refactored to make it easier to read.
</commit_message>
<xml_diff>
--- a/Lab 2 - Odometry/DPM Lab 2 Raw Data.docx
+++ b/Lab 2 - Odometry/DPM Lab 2 Raw Data.docx
@@ -588,41 +588,25 @@
           <w:tcPr>
             <w:tcW w:w="1951" w:type="dxa"/>
           </w:tcPr>
-          <w:p>
-            <w:r>
-              <w:t>-0.68</w:t>
-            </w:r>
-          </w:p>
-        </w:tc>
-        <w:tc>
-          <w:tcPr>
-            <w:tcW w:w="1843" w:type="dxa"/>
-          </w:tcPr>
-          <w:p>
-            <w:r>
-              <w:t>0.44</w:t>
-            </w:r>
-          </w:p>
+          <w:p/>
+        </w:tc>
+        <w:tc>
+          <w:tcPr>
+            <w:tcW w:w="1843" w:type="dxa"/>
+          </w:tcPr>
+          <w:p/>
         </w:tc>
         <w:tc>
           <w:tcPr>
             <w:tcW w:w="1984" w:type="dxa"/>
           </w:tcPr>
-          <w:p>
-            <w:r>
-              <w:t>0.5</w:t>
-            </w:r>
-          </w:p>
-        </w:tc>
-        <w:tc>
-          <w:tcPr>
-            <w:tcW w:w="1843" w:type="dxa"/>
-          </w:tcPr>
-          <w:p>
-            <w:r>
-              <w:t>0.4</w:t>
-            </w:r>
-          </w:p>
+          <w:p/>
+        </w:tc>
+        <w:tc>
+          <w:tcPr>
+            <w:tcW w:w="1843" w:type="dxa"/>
+          </w:tcPr>
+          <w:p/>
         </w:tc>
       </w:tr>
       <w:tr>
@@ -672,41 +656,25 @@
           <w:tcPr>
             <w:tcW w:w="1951" w:type="dxa"/>
           </w:tcPr>
-          <w:p>
-            <w:r>
-              <w:t>-0.8</w:t>
-            </w:r>
-          </w:p>
-        </w:tc>
-        <w:tc>
-          <w:tcPr>
-            <w:tcW w:w="1843" w:type="dxa"/>
-          </w:tcPr>
-          <w:p>
-            <w:r>
-              <w:t>-0.4</w:t>
-            </w:r>
-          </w:p>
+          <w:p/>
+        </w:tc>
+        <w:tc>
+          <w:tcPr>
+            <w:tcW w:w="1843" w:type="dxa"/>
+          </w:tcPr>
+          <w:p/>
         </w:tc>
         <w:tc>
           <w:tcPr>
             <w:tcW w:w="1984" w:type="dxa"/>
           </w:tcPr>
-          <w:p>
-            <w:r>
-              <w:t>0.4</w:t>
-            </w:r>
-          </w:p>
-        </w:tc>
-        <w:tc>
-          <w:tcPr>
-            <w:tcW w:w="1843" w:type="dxa"/>
-          </w:tcPr>
-          <w:p>
-            <w:r>
-              <w:t>0.5</w:t>
-            </w:r>
-          </w:p>
+          <w:p/>
+        </w:tc>
+        <w:tc>
+          <w:tcPr>
+            <w:tcW w:w="1843" w:type="dxa"/>
+          </w:tcPr>
+          <w:p/>
         </w:tc>
       </w:tr>
       <w:tr>
@@ -718,101 +686,88 @@
             <w:r>
               <w:t>-0.47</w:t>
             </w:r>
-          </w:p>
-        </w:tc>
-        <w:tc>
-          <w:tcPr>
-            <w:tcW w:w="1843" w:type="dxa"/>
-          </w:tcPr>
-          <w:p>
-            <w:r>
-              <w:t>0.12</w:t>
-            </w:r>
-          </w:p>
-        </w:tc>
-        <w:tc>
-          <w:tcPr>
-            <w:tcW w:w="1984" w:type="dxa"/>
-          </w:tcPr>
-          <w:p>
-            <w:r>
-              <w:t>1.5</w:t>
-            </w:r>
-          </w:p>
-        </w:tc>
-        <w:tc>
-          <w:tcPr>
-            <w:tcW w:w="1843" w:type="dxa"/>
-          </w:tcPr>
-          <w:p>
-            <w:r>
-              <w:t>1.1</w:t>
-            </w:r>
-          </w:p>
-        </w:tc>
-      </w:tr>
-      <w:tr>
-        <w:tc>
-          <w:tcPr>
-            <w:tcW w:w="1951" w:type="dxa"/>
-          </w:tcPr>
-          <w:p>
-            <w:r>
-              <w:t>-0.71</w:t>
-            </w:r>
-          </w:p>
-        </w:tc>
-        <w:tc>
-          <w:tcPr>
-            <w:tcW w:w="1843" w:type="dxa"/>
-          </w:tcPr>
-          <w:p>
-            <w:r>
-              <w:t>2.65</w:t>
-            </w:r>
-          </w:p>
-        </w:tc>
-        <w:tc>
-          <w:tcPr>
-            <w:tcW w:w="1984" w:type="dxa"/>
-          </w:tcPr>
-          <w:p>
-            <w:r>
-              <w:t>1.7</w:t>
-            </w:r>
-          </w:p>
-        </w:tc>
-        <w:tc>
-          <w:tcPr>
-            <w:tcW w:w="1843" w:type="dxa"/>
-          </w:tcPr>
-          <w:p>
-            <w:r>
-              <w:t>1.4</w:t>
-            </w:r>
-          </w:p>
-        </w:tc>
-      </w:tr>
-      <w:tr>
-        <w:tc>
-          <w:tcPr>
-            <w:tcW w:w="1951" w:type="dxa"/>
-          </w:tcPr>
-          <w:p/>
-        </w:tc>
-        <w:tc>
-          <w:tcPr>
-            <w:tcW w:w="1843" w:type="dxa"/>
-          </w:tcPr>
-          <w:p>
             <w:bookmarkStart w:id="0" w:name="_GoBack"/>
             <w:bookmarkEnd w:id="0"/>
           </w:p>
         </w:tc>
         <w:tc>
           <w:tcPr>
+            <w:tcW w:w="1843" w:type="dxa"/>
+          </w:tcPr>
+          <w:p>
+            <w:r>
+              <w:t>0.12</w:t>
+            </w:r>
+          </w:p>
+        </w:tc>
+        <w:tc>
+          <w:tcPr>
             <w:tcW w:w="1984" w:type="dxa"/>
           </w:tcPr>
+          <w:p>
+            <w:r>
+              <w:t>1.5</w:t>
+            </w:r>
+          </w:p>
+        </w:tc>
+        <w:tc>
+          <w:tcPr>
+            <w:tcW w:w="1843" w:type="dxa"/>
+          </w:tcPr>
+          <w:p>
+            <w:r>
+              <w:t>1.1</w:t>
+            </w:r>
+          </w:p>
+        </w:tc>
+      </w:tr>
+      <w:tr>
+        <w:tc>
+          <w:tcPr>
+            <w:tcW w:w="1951" w:type="dxa"/>
+          </w:tcPr>
+          <w:p>
+            <w:r>
+              <w:t>-0.71</w:t>
+            </w:r>
+          </w:p>
+        </w:tc>
+        <w:tc>
+          <w:tcPr>
+            <w:tcW w:w="1843" w:type="dxa"/>
+          </w:tcPr>
+          <w:p>
+            <w:r>
+              <w:t>2.65</w:t>
+            </w:r>
+          </w:p>
+        </w:tc>
+        <w:tc>
+          <w:tcPr>
+            <w:tcW w:w="1984" w:type="dxa"/>
+          </w:tcPr>
+          <w:p>
+            <w:r>
+              <w:t>1.7</w:t>
+            </w:r>
+          </w:p>
+        </w:tc>
+        <w:tc>
+          <w:tcPr>
+            <w:tcW w:w="1843" w:type="dxa"/>
+          </w:tcPr>
+          <w:p>
+            <w:r>
+              <w:t>1.4</w:t>
+            </w:r>
+          </w:p>
+        </w:tc>
+      </w:tr>
+      <w:tr>
+        <w:tc>
+          <w:tcPr>
+            <w:tcW w:w="1951" w:type="dxa"/>
+          </w:tcPr>
           <w:p/>
         </w:tc>
         <w:tc>
@@ -821,31 +776,59 @@
           </w:tcPr>
           <w:p/>
         </w:tc>
+        <w:tc>
+          <w:tcPr>
+            <w:tcW w:w="1984" w:type="dxa"/>
+          </w:tcPr>
+          <w:p/>
+        </w:tc>
+        <w:tc>
+          <w:tcPr>
+            <w:tcW w:w="1843" w:type="dxa"/>
+          </w:tcPr>
+          <w:p/>
+        </w:tc>
       </w:tr>
       <w:tr>
         <w:tc>
           <w:tcPr>
             <w:tcW w:w="1951" w:type="dxa"/>
           </w:tcPr>
-          <w:p/>
-        </w:tc>
-        <w:tc>
-          <w:tcPr>
-            <w:tcW w:w="1843" w:type="dxa"/>
-          </w:tcPr>
-          <w:p/>
+          <w:p>
+            <w:r>
+              <w:t>-0.29</w:t>
+            </w:r>
+          </w:p>
+        </w:tc>
+        <w:tc>
+          <w:tcPr>
+            <w:tcW w:w="1843" w:type="dxa"/>
+          </w:tcPr>
+          <w:p>
+            <w:r>
+              <w:t>0.58</w:t>
+            </w:r>
+          </w:p>
         </w:tc>
         <w:tc>
           <w:tcPr>
             <w:tcW w:w="1984" w:type="dxa"/>
           </w:tcPr>
-          <w:p/>
-        </w:tc>
-        <w:tc>
-          <w:tcPr>
-            <w:tcW w:w="1843" w:type="dxa"/>
-          </w:tcPr>
-          <w:p/>
+          <w:p>
+            <w:r>
+              <w:t>0.3</w:t>
+            </w:r>
+          </w:p>
+        </w:tc>
+        <w:tc>
+          <w:tcPr>
+            <w:tcW w:w="1843" w:type="dxa"/>
+          </w:tcPr>
+          <w:p>
+            <w:r>
+              <w:t>-0.2</w:t>
+            </w:r>
+          </w:p>
         </w:tc>
       </w:tr>
       <w:tr>
@@ -853,25 +836,41 @@
           <w:tcPr>
             <w:tcW w:w="1951" w:type="dxa"/>
           </w:tcPr>
-          <w:p/>
-        </w:tc>
-        <w:tc>
-          <w:tcPr>
-            <w:tcW w:w="1843" w:type="dxa"/>
-          </w:tcPr>
-          <w:p/>
+          <w:p>
+            <w:r>
+              <w:t>-0.8</w:t>
+            </w:r>
+          </w:p>
+        </w:tc>
+        <w:tc>
+          <w:tcPr>
+            <w:tcW w:w="1843" w:type="dxa"/>
+          </w:tcPr>
+          <w:p>
+            <w:r>
+              <w:t>-0.4</w:t>
+            </w:r>
+          </w:p>
         </w:tc>
         <w:tc>
           <w:tcPr>
             <w:tcW w:w="1984" w:type="dxa"/>
           </w:tcPr>
-          <w:p/>
-        </w:tc>
-        <w:tc>
-          <w:tcPr>
-            <w:tcW w:w="1843" w:type="dxa"/>
-          </w:tcPr>
-          <w:p/>
+          <w:p>
+            <w:r>
+              <w:t>0.4</w:t>
+            </w:r>
+          </w:p>
+        </w:tc>
+        <w:tc>
+          <w:tcPr>
+            <w:tcW w:w="1843" w:type="dxa"/>
+          </w:tcPr>
+          <w:p>
+            <w:r>
+              <w:t>0.5</w:t>
+            </w:r>
+          </w:p>
         </w:tc>
       </w:tr>
       <w:tr>
@@ -879,25 +878,41 @@
           <w:tcPr>
             <w:tcW w:w="1951" w:type="dxa"/>
           </w:tcPr>
-          <w:p/>
-        </w:tc>
-        <w:tc>
-          <w:tcPr>
-            <w:tcW w:w="1843" w:type="dxa"/>
-          </w:tcPr>
-          <w:p/>
+          <w:p>
+            <w:r>
+              <w:t>-0.68</w:t>
+            </w:r>
+          </w:p>
+        </w:tc>
+        <w:tc>
+          <w:tcPr>
+            <w:tcW w:w="1843" w:type="dxa"/>
+          </w:tcPr>
+          <w:p>
+            <w:r>
+              <w:t>0.44</w:t>
+            </w:r>
+          </w:p>
         </w:tc>
         <w:tc>
           <w:tcPr>
             <w:tcW w:w="1984" w:type="dxa"/>
           </w:tcPr>
-          <w:p/>
-        </w:tc>
-        <w:tc>
-          <w:tcPr>
-            <w:tcW w:w="1843" w:type="dxa"/>
-          </w:tcPr>
-          <w:p/>
+          <w:p>
+            <w:r>
+              <w:t>0.5</w:t>
+            </w:r>
+          </w:p>
+        </w:tc>
+        <w:tc>
+          <w:tcPr>
+            <w:tcW w:w="1843" w:type="dxa"/>
+          </w:tcPr>
+          <w:p>
+            <w:r>
+              <w:t>0.4</w:t>
+            </w:r>
+          </w:p>
         </w:tc>
       </w:tr>
       <w:tr>

</xml_diff>

<commit_message>
Edited the raw data document
To be added to report for Lab 2
</commit_message>
<xml_diff>
--- a/Lab 2 - Odometry/DPM Lab 2 Raw Data.docx
+++ b/Lab 2 - Odometry/DPM Lab 2 Raw Data.docx
@@ -588,25 +588,41 @@
           <w:tcPr>
             <w:tcW w:w="1951" w:type="dxa"/>
           </w:tcPr>
-          <w:p/>
-        </w:tc>
-        <w:tc>
-          <w:tcPr>
-            <w:tcW w:w="1843" w:type="dxa"/>
-          </w:tcPr>
-          <w:p/>
+          <w:p>
+            <w:r>
+              <w:t>-0.68</w:t>
+            </w:r>
+          </w:p>
+        </w:tc>
+        <w:tc>
+          <w:tcPr>
+            <w:tcW w:w="1843" w:type="dxa"/>
+          </w:tcPr>
+          <w:p>
+            <w:r>
+              <w:t>0.44</w:t>
+            </w:r>
+          </w:p>
         </w:tc>
         <w:tc>
           <w:tcPr>
             <w:tcW w:w="1984" w:type="dxa"/>
           </w:tcPr>
-          <w:p/>
-        </w:tc>
-        <w:tc>
-          <w:tcPr>
-            <w:tcW w:w="1843" w:type="dxa"/>
-          </w:tcPr>
-          <w:p/>
+          <w:p>
+            <w:r>
+              <w:t>0.5</w:t>
+            </w:r>
+          </w:p>
+        </w:tc>
+        <w:tc>
+          <w:tcPr>
+            <w:tcW w:w="1843" w:type="dxa"/>
+          </w:tcPr>
+          <w:p>
+            <w:r>
+              <w:t>0.4</w:t>
+            </w:r>
+          </w:p>
         </w:tc>
       </w:tr>
       <w:tr>
@@ -656,25 +672,41 @@
           <w:tcPr>
             <w:tcW w:w="1951" w:type="dxa"/>
           </w:tcPr>
-          <w:p/>
-        </w:tc>
-        <w:tc>
-          <w:tcPr>
-            <w:tcW w:w="1843" w:type="dxa"/>
-          </w:tcPr>
-          <w:p/>
+          <w:p>
+            <w:r>
+              <w:t>-.66</w:t>
+            </w:r>
+          </w:p>
+        </w:tc>
+        <w:tc>
+          <w:tcPr>
+            <w:tcW w:w="1843" w:type="dxa"/>
+          </w:tcPr>
+          <w:p>
+            <w:r>
+              <w:t>1.58</w:t>
+            </w:r>
+          </w:p>
         </w:tc>
         <w:tc>
           <w:tcPr>
             <w:tcW w:w="1984" w:type="dxa"/>
           </w:tcPr>
-          <w:p/>
-        </w:tc>
-        <w:tc>
-          <w:tcPr>
-            <w:tcW w:w="1843" w:type="dxa"/>
-          </w:tcPr>
-          <w:p/>
+          <w:p>
+            <w:r>
+              <w:t>1.1</w:t>
+            </w:r>
+          </w:p>
+        </w:tc>
+        <w:tc>
+          <w:tcPr>
+            <w:tcW w:w="1843" w:type="dxa"/>
+          </w:tcPr>
+          <w:p>
+            <w:r>
+              <w:t>0.5</w:t>
+            </w:r>
+          </w:p>
         </w:tc>
       </w:tr>
       <w:tr>
@@ -686,8 +718,6 @@
             <w:r>
               <w:t>-0.47</w:t>
             </w:r>
-            <w:bookmarkStart w:id="0" w:name="_GoBack"/>
-            <w:bookmarkEnd w:id="0"/>
           </w:p>
         </w:tc>
         <w:tc>
@@ -768,25 +798,41 @@
           <w:tcPr>
             <w:tcW w:w="1951" w:type="dxa"/>
           </w:tcPr>
-          <w:p/>
-        </w:tc>
-        <w:tc>
-          <w:tcPr>
-            <w:tcW w:w="1843" w:type="dxa"/>
-          </w:tcPr>
-          <w:p/>
+          <w:p>
+            <w:r>
+              <w:t>-.73</w:t>
+            </w:r>
+          </w:p>
+        </w:tc>
+        <w:tc>
+          <w:tcPr>
+            <w:tcW w:w="1843" w:type="dxa"/>
+          </w:tcPr>
+          <w:p>
+            <w:r>
+              <w:t>1.46</w:t>
+            </w:r>
+          </w:p>
         </w:tc>
         <w:tc>
           <w:tcPr>
             <w:tcW w:w="1984" w:type="dxa"/>
           </w:tcPr>
-          <w:p/>
-        </w:tc>
-        <w:tc>
-          <w:tcPr>
-            <w:tcW w:w="1843" w:type="dxa"/>
-          </w:tcPr>
-          <w:p/>
+          <w:p>
+            <w:r>
+              <w:t>.7</w:t>
+            </w:r>
+          </w:p>
+        </w:tc>
+        <w:tc>
+          <w:tcPr>
+            <w:tcW w:w="1843" w:type="dxa"/>
+          </w:tcPr>
+          <w:p>
+            <w:r>
+              <w:t>.6</w:t>
+            </w:r>
+          </w:p>
         </w:tc>
       </w:tr>
       <w:tr>
@@ -796,6 +842,174 @@
           </w:tcPr>
           <w:p>
             <w:r>
+              <w:t>-0.8</w:t>
+            </w:r>
+          </w:p>
+        </w:tc>
+        <w:tc>
+          <w:tcPr>
+            <w:tcW w:w="1843" w:type="dxa"/>
+          </w:tcPr>
+          <w:p>
+            <w:r>
+              <w:t>-0.4</w:t>
+            </w:r>
+          </w:p>
+        </w:tc>
+        <w:tc>
+          <w:tcPr>
+            <w:tcW w:w="1984" w:type="dxa"/>
+          </w:tcPr>
+          <w:p>
+            <w:r>
+              <w:t>0.4</w:t>
+            </w:r>
+          </w:p>
+        </w:tc>
+        <w:tc>
+          <w:tcPr>
+            <w:tcW w:w="1843" w:type="dxa"/>
+          </w:tcPr>
+          <w:p>
+            <w:r>
+              <w:t>0.5</w:t>
+            </w:r>
+          </w:p>
+        </w:tc>
+      </w:tr>
+      <w:tr>
+        <w:tc>
+          <w:tcPr>
+            <w:tcW w:w="1951" w:type="dxa"/>
+          </w:tcPr>
+          <w:p>
+            <w:r>
+              <w:t>-.19</w:t>
+            </w:r>
+          </w:p>
+        </w:tc>
+        <w:tc>
+          <w:tcPr>
+            <w:tcW w:w="1843" w:type="dxa"/>
+          </w:tcPr>
+          <w:p>
+            <w:r>
+              <w:t>0.76</w:t>
+            </w:r>
+          </w:p>
+        </w:tc>
+        <w:tc>
+          <w:tcPr>
+            <w:tcW w:w="1984" w:type="dxa"/>
+          </w:tcPr>
+          <w:p>
+            <w:r>
+              <w:t>1.1</w:t>
+            </w:r>
+          </w:p>
+        </w:tc>
+        <w:tc>
+          <w:tcPr>
+            <w:tcW w:w="1843" w:type="dxa"/>
+          </w:tcPr>
+          <w:p>
+            <w:r>
+              <w:t>1.1</w:t>
+            </w:r>
+          </w:p>
+        </w:tc>
+      </w:tr>
+      <w:tr>
+        <w:tc>
+          <w:tcPr>
+            <w:tcW w:w="1951" w:type="dxa"/>
+          </w:tcPr>
+          <w:p>
+            <w:r>
+              <w:t>.76</w:t>
+            </w:r>
+          </w:p>
+        </w:tc>
+        <w:tc>
+          <w:tcPr>
+            <w:tcW w:w="1843" w:type="dxa"/>
+          </w:tcPr>
+          <w:p>
+            <w:r>
+              <w:t>.05</w:t>
+            </w:r>
+          </w:p>
+        </w:tc>
+        <w:tc>
+          <w:tcPr>
+            <w:tcW w:w="1984" w:type="dxa"/>
+          </w:tcPr>
+          <w:p>
+            <w:r>
+              <w:t>.6</w:t>
+            </w:r>
+          </w:p>
+        </w:tc>
+        <w:tc>
+          <w:tcPr>
+            <w:tcW w:w="1843" w:type="dxa"/>
+          </w:tcPr>
+          <w:p>
+            <w:r>
+              <w:t>.3</w:t>
+            </w:r>
+          </w:p>
+        </w:tc>
+      </w:tr>
+      <w:tr>
+        <w:tc>
+          <w:tcPr>
+            <w:tcW w:w="1951" w:type="dxa"/>
+          </w:tcPr>
+          <w:p>
+            <w:r>
+              <w:t>0.70</w:t>
+            </w:r>
+          </w:p>
+        </w:tc>
+        <w:tc>
+          <w:tcPr>
+            <w:tcW w:w="1843" w:type="dxa"/>
+          </w:tcPr>
+          <w:p>
+            <w:r>
+              <w:t>-1.11</w:t>
+            </w:r>
+          </w:p>
+        </w:tc>
+        <w:tc>
+          <w:tcPr>
+            <w:tcW w:w="1984" w:type="dxa"/>
+          </w:tcPr>
+          <w:p>
+            <w:r>
+              <w:t>0.6</w:t>
+            </w:r>
+          </w:p>
+        </w:tc>
+        <w:tc>
+          <w:tcPr>
+            <w:tcW w:w="1843" w:type="dxa"/>
+          </w:tcPr>
+          <w:p>
+            <w:r>
+              <w:t>0.40</w:t>
+            </w:r>
+          </w:p>
+        </w:tc>
+      </w:tr>
+      <w:tr>
+        <w:tc>
+          <w:tcPr>
+            <w:tcW w:w="1951" w:type="dxa"/>
+          </w:tcPr>
+          <w:p>
+            <w:r>
               <w:t>-0.29</w:t>
             </w:r>
           </w:p>
@@ -826,7 +1040,7 @@
           </w:tcPr>
           <w:p>
             <w:r>
-              <w:t>-0.2</w:t>
+              <w:t>-0.20</w:t>
             </w:r>
           </w:p>
         </w:tc>
@@ -838,17 +1052,17 @@
           </w:tcPr>
           <w:p>
             <w:r>
-              <w:t>-0.8</w:t>
-            </w:r>
-          </w:p>
-        </w:tc>
-        <w:tc>
-          <w:tcPr>
-            <w:tcW w:w="1843" w:type="dxa"/>
-          </w:tcPr>
-          <w:p>
-            <w:r>
-              <w:t>-0.4</w:t>
+              <w:t>-0.13</w:t>
+            </w:r>
+          </w:p>
+        </w:tc>
+        <w:tc>
+          <w:tcPr>
+            <w:tcW w:w="1843" w:type="dxa"/>
+          </w:tcPr>
+          <w:p>
+            <w:r>
+              <w:t>.75</w:t>
             </w:r>
           </w:p>
         </w:tc>
@@ -858,17 +1072,17 @@
           </w:tcPr>
           <w:p>
             <w:r>
-              <w:t>0.4</w:t>
-            </w:r>
-          </w:p>
-        </w:tc>
-        <w:tc>
-          <w:tcPr>
-            <w:tcW w:w="1843" w:type="dxa"/>
-          </w:tcPr>
-          <w:p>
-            <w:r>
-              <w:t>0.5</w:t>
+              <w:t>1.0</w:t>
+            </w:r>
+          </w:p>
+        </w:tc>
+        <w:tc>
+          <w:tcPr>
+            <w:tcW w:w="1843" w:type="dxa"/>
+          </w:tcPr>
+          <w:p>
+            <w:r>
+              <w:t>0.80</w:t>
             </w:r>
           </w:p>
         </w:tc>
@@ -880,17 +1094,17 @@
           </w:tcPr>
           <w:p>
             <w:r>
-              <w:t>-0.68</w:t>
-            </w:r>
-          </w:p>
-        </w:tc>
-        <w:tc>
-          <w:tcPr>
-            <w:tcW w:w="1843" w:type="dxa"/>
-          </w:tcPr>
-          <w:p>
-            <w:r>
-              <w:t>0.44</w:t>
+              <w:t>0.45</w:t>
+            </w:r>
+          </w:p>
+        </w:tc>
+        <w:tc>
+          <w:tcPr>
+            <w:tcW w:w="1843" w:type="dxa"/>
+          </w:tcPr>
+          <w:p>
+            <w:r>
+              <w:t>.25</w:t>
             </w:r>
           </w:p>
         </w:tc>
@@ -900,17 +1114,17 @@
           </w:tcPr>
           <w:p>
             <w:r>
-              <w:t>0.5</w:t>
-            </w:r>
-          </w:p>
-        </w:tc>
-        <w:tc>
-          <w:tcPr>
-            <w:tcW w:w="1843" w:type="dxa"/>
-          </w:tcPr>
-          <w:p>
-            <w:r>
-              <w:t>0.4</w:t>
+              <w:t>0.80</w:t>
+            </w:r>
+          </w:p>
+        </w:tc>
+        <w:tc>
+          <w:tcPr>
+            <w:tcW w:w="1843" w:type="dxa"/>
+          </w:tcPr>
+          <w:p>
+            <w:r>
+              <w:t>0.50</w:t>
             </w:r>
           </w:p>
         </w:tc>
@@ -920,29 +1134,216 @@
           <w:tcPr>
             <w:tcW w:w="1951" w:type="dxa"/>
           </w:tcPr>
-          <w:p/>
-        </w:tc>
-        <w:tc>
-          <w:tcPr>
-            <w:tcW w:w="1843" w:type="dxa"/>
-          </w:tcPr>
-          <w:p/>
+          <w:p>
+            <w:r>
+              <w:t>0.46</w:t>
+            </w:r>
+          </w:p>
+        </w:tc>
+        <w:tc>
+          <w:tcPr>
+            <w:tcW w:w="1843" w:type="dxa"/>
+          </w:tcPr>
+          <w:p>
+            <w:r>
+              <w:t>.00</w:t>
+            </w:r>
+          </w:p>
         </w:tc>
         <w:tc>
           <w:tcPr>
             <w:tcW w:w="1984" w:type="dxa"/>
           </w:tcPr>
-          <w:p/>
-        </w:tc>
-        <w:tc>
-          <w:tcPr>
-            <w:tcW w:w="1843" w:type="dxa"/>
-          </w:tcPr>
-          <w:p/>
+          <w:p>
+            <w:r>
+              <w:t>0.80</w:t>
+            </w:r>
+          </w:p>
+        </w:tc>
+        <w:tc>
+          <w:tcPr>
+            <w:tcW w:w="1843" w:type="dxa"/>
+          </w:tcPr>
+          <w:p>
+            <w:r>
+              <w:t>0.30</w:t>
+            </w:r>
+          </w:p>
+        </w:tc>
+      </w:tr>
+      <w:tr>
+        <w:tc>
+          <w:tcPr>
+            <w:tcW w:w="1951" w:type="dxa"/>
+          </w:tcPr>
+          <w:p>
+            <w:r>
+              <w:t>0.51</w:t>
+            </w:r>
+          </w:p>
+        </w:tc>
+        <w:tc>
+          <w:tcPr>
+            <w:tcW w:w="1843" w:type="dxa"/>
+          </w:tcPr>
+          <w:p>
+            <w:r>
+              <w:t>.34</w:t>
+            </w:r>
+          </w:p>
+        </w:tc>
+        <w:tc>
+          <w:tcPr>
+            <w:tcW w:w="1984" w:type="dxa"/>
+          </w:tcPr>
+          <w:p>
+            <w:r>
+              <w:t>0.90</w:t>
+            </w:r>
+          </w:p>
+        </w:tc>
+        <w:tc>
+          <w:tcPr>
+            <w:tcW w:w="1843" w:type="dxa"/>
+          </w:tcPr>
+          <w:p>
+            <w:r>
+              <w:t>0.50</w:t>
+            </w:r>
+          </w:p>
+        </w:tc>
+      </w:tr>
+      <w:tr>
+        <w:tc>
+          <w:tcPr>
+            <w:tcW w:w="1951" w:type="dxa"/>
+          </w:tcPr>
+          <w:p>
+            <w:r>
+              <w:t>-1.01</w:t>
+            </w:r>
+          </w:p>
+        </w:tc>
+        <w:tc>
+          <w:tcPr>
+            <w:tcW w:w="1843" w:type="dxa"/>
+          </w:tcPr>
+          <w:p>
+            <w:r>
+              <w:t>1.27</w:t>
+            </w:r>
+          </w:p>
+        </w:tc>
+        <w:tc>
+          <w:tcPr>
+            <w:tcW w:w="1984" w:type="dxa"/>
+          </w:tcPr>
+          <w:p>
+            <w:r>
+              <w:t>0.10</w:t>
+            </w:r>
+          </w:p>
+        </w:tc>
+        <w:tc>
+          <w:tcPr>
+            <w:tcW w:w="1843" w:type="dxa"/>
+          </w:tcPr>
+          <w:p>
+            <w:r>
+              <w:t>1.40</w:t>
+            </w:r>
+          </w:p>
+        </w:tc>
+      </w:tr>
+      <w:tr>
+        <w:tc>
+          <w:tcPr>
+            <w:tcW w:w="1951" w:type="dxa"/>
+          </w:tcPr>
+          <w:p>
+            <w:r>
+              <w:t>0.11</w:t>
+            </w:r>
+          </w:p>
+        </w:tc>
+        <w:tc>
+          <w:tcPr>
+            <w:tcW w:w="1843" w:type="dxa"/>
+          </w:tcPr>
+          <w:p>
+            <w:r>
+              <w:t>.01</w:t>
+            </w:r>
+          </w:p>
+        </w:tc>
+        <w:tc>
+          <w:tcPr>
+            <w:tcW w:w="1984" w:type="dxa"/>
+          </w:tcPr>
+          <w:p>
+            <w:r>
+              <w:t>0.80</w:t>
+            </w:r>
+          </w:p>
+        </w:tc>
+        <w:tc>
+          <w:tcPr>
+            <w:tcW w:w="1843" w:type="dxa"/>
+          </w:tcPr>
+          <w:p>
+            <w:r>
+              <w:t>0.20</w:t>
+            </w:r>
+          </w:p>
+        </w:tc>
+      </w:tr>
+      <w:tr>
+        <w:tc>
+          <w:tcPr>
+            <w:tcW w:w="1951" w:type="dxa"/>
+          </w:tcPr>
+          <w:p>
+            <w:r>
+              <w:t>.5</w:t>
+            </w:r>
+          </w:p>
+        </w:tc>
+        <w:tc>
+          <w:tcPr>
+            <w:tcW w:w="1843" w:type="dxa"/>
+          </w:tcPr>
+          <w:p>
+            <w:r>
+              <w:t>.74</w:t>
+            </w:r>
+          </w:p>
+        </w:tc>
+        <w:tc>
+          <w:tcPr>
+            <w:tcW w:w="1984" w:type="dxa"/>
+          </w:tcPr>
+          <w:p>
+            <w:r>
+              <w:t>1.0</w:t>
+            </w:r>
+          </w:p>
+        </w:tc>
+        <w:tc>
+          <w:tcPr>
+            <w:tcW w:w="1843" w:type="dxa"/>
+          </w:tcPr>
+          <w:p>
+            <w:r>
+              <w:t>0.8</w:t>
+            </w:r>
+          </w:p>
         </w:tc>
       </w:tr>
     </w:tbl>
-    <w:p/>
+    <w:p>
+      <w:bookmarkStart w:id="0" w:name="_GoBack"/>
+      <w:bookmarkEnd w:id="0"/>
+    </w:p>
     <w:sectPr>
       <w:pgSz w:w="12240" w:h="15840"/>
       <w:pgMar w:top="1440" w:right="1440" w:bottom="1440" w:left="1440" w:header="709" w:footer="709" w:gutter="0"/>

</xml_diff>